<commit_message>
Små rettelser i Perspektiveringen
</commit_message>
<xml_diff>
--- a/Dokumenter/Perspektivering(DaddyOx).docx
+++ b/Dokumenter/Perspektivering(DaddyOx).docx
@@ -18,15 +18,13 @@
       <w:r>
         <w:t>Af: Anders? Alle?</w:t>
       </w:r>
-      <w:bookmarkStart w:id="0" w:name="_GoBack"/>
-      <w:bookmarkEnd w:id="0"/>
     </w:p>
     <w:p>
       <w:pPr>
         <w:spacing w:line="360" w:lineRule="auto"/>
       </w:pPr>
       <w:r>
-        <w:t>Vi har i løbet af de seneste 3 uger udviklet en webapplikation ’Budgetmanager’ som er en app der virksomheder kan bruge til at oprette budgetter i. Brugeren vil have mulighed for at kunne se sit ’</w:t>
+        <w:t>Vi har i løbet af de seneste 3 uger udviklet en webapplikation ’Budgetmanager’ som er en app virksomheder kan bruge til at oprette budgetter i. Brugeren vil have mulighed for at kunne se sit ’</w:t>
       </w:r>
       <w:proofErr w:type="spellStart"/>
       <w:r>
@@ -42,7 +40,15 @@
       </w:r>
       <w:proofErr w:type="spellEnd"/>
       <w:r>
-        <w:t xml:space="preserve">. Ved at bruge Budgetmanager vil der være mulighed for at sammenligne og få skabt et overblik over hvordan budgetteringen er gået, om forventningerne for indtægter er for høje i forhold til omkostningerne. </w:t>
+        <w:t xml:space="preserve">. Ved at bruge </w:t>
+      </w:r>
+      <w:r>
+        <w:t>b</w:t>
+      </w:r>
+      <w:bookmarkStart w:id="0" w:name="_GoBack"/>
+      <w:bookmarkEnd w:id="0"/>
+      <w:r>
+        <w:t xml:space="preserve">udgetmanager vil der være mulighed for at sammenligne og få skabt et overblik over hvordan budgetteringen er gået, om forventningerne for indtægter er for høje i forhold til omkostningerne. </w:t>
       </w:r>
     </w:p>
     <w:p>
@@ -74,23 +80,7 @@
         <w:spacing w:line="360" w:lineRule="auto"/>
       </w:pPr>
       <w:r>
-        <w:t xml:space="preserve">Login på budgetmanager vil foregå via </w:t>
-      </w:r>
-      <w:proofErr w:type="spellStart"/>
-      <w:r>
-        <w:t>Xena’s</w:t>
-      </w:r>
-      <w:proofErr w:type="spellEnd"/>
-      <w:r>
-        <w:t xml:space="preserve"> </w:t>
-      </w:r>
-      <w:proofErr w:type="spellStart"/>
-      <w:r>
-        <w:t>Oauth</w:t>
-      </w:r>
-      <w:proofErr w:type="spellEnd"/>
-      <w:r>
-        <w:t xml:space="preserve">, så alle brugere ved Xena kan logge ind, hvis de selvfølgelig har hentet applikationen. </w:t>
+        <w:t xml:space="preserve">Login på budgetmanager vil foregå via Xena’s Oauth, så alle brugere ved Xena kan logge ind, hvis de selvfølgelig har hentet applikationen. </w:t>
       </w:r>
       <w:r>
         <w:br/>

</xml_diff>